<commit_message>
ajouter des maquette evaluation de uml
</commit_message>
<xml_diff>
--- a/UML/Gestion d'une bibliothéque/Scénario principal.docx
+++ b/UML/Gestion d'une bibliothéque/Scénario principal.docx
@@ -293,42 +293,7 @@
           <w:sz w:val="28"/>
           <w:szCs w:val="28"/>
         </w:rPr>
-        <w:t>Seul l’</w:t>
-      </w:r>
-      <w:r>
-        <w:rPr>
-          <w:sz w:val="28"/>
-          <w:szCs w:val="28"/>
-        </w:rPr>
-        <w:t>employé</w:t>
-      </w:r>
-      <w:r>
-        <w:rPr>
-          <w:sz w:val="28"/>
-          <w:szCs w:val="28"/>
-        </w:rPr>
-        <w:t xml:space="preserve"> peut </w:t>
-      </w:r>
-      <w:r>
-        <w:rPr>
-          <w:sz w:val="28"/>
-          <w:szCs w:val="28"/>
-        </w:rPr>
-        <w:t>enregistrée</w:t>
-      </w:r>
-      <w:r>
-        <w:rPr>
-          <w:sz w:val="28"/>
-          <w:szCs w:val="28"/>
-        </w:rPr>
-        <w:t xml:space="preserve"> un </w:t>
-      </w:r>
-      <w:r>
-        <w:rPr>
-          <w:sz w:val="28"/>
-          <w:szCs w:val="28"/>
-        </w:rPr>
-        <w:t>document.</w:t>
+        <w:t>Seul l’employé peut enregistrée un document.</w:t>
       </w:r>
     </w:p>
     <w:p>
@@ -505,14 +470,7 @@
           <w:sz w:val="28"/>
           <w:szCs w:val="28"/>
         </w:rPr>
-        <w:t>Résultats</w:t>
-      </w:r>
-      <w:r>
-        <w:rPr>
-          <w:sz w:val="28"/>
-          <w:szCs w:val="28"/>
-        </w:rPr>
-        <w:t> </w:t>
+        <w:t>Résultats </w:t>
       </w:r>
       <w:r>
         <w:rPr>
@@ -548,28 +506,7 @@
           <w:sz w:val="28"/>
           <w:szCs w:val="28"/>
         </w:rPr>
-        <w:t xml:space="preserve">Un emprunt </w:t>
-      </w:r>
-      <w:r>
-        <w:rPr>
-          <w:sz w:val="28"/>
-          <w:szCs w:val="28"/>
-        </w:rPr>
-        <w:t xml:space="preserve">est </w:t>
-      </w:r>
-      <w:r>
-        <w:rPr>
-          <w:sz w:val="28"/>
-          <w:szCs w:val="28"/>
-        </w:rPr>
-        <w:t>enregistré</w:t>
-      </w:r>
-      <w:r>
-        <w:rPr>
-          <w:sz w:val="28"/>
-          <w:szCs w:val="28"/>
-        </w:rPr>
-        <w:t>.</w:t>
+        <w:t>Un emprunt est enregistré.</w:t>
       </w:r>
     </w:p>
     <w:p>
@@ -609,21 +546,7 @@
           <w:sz w:val="28"/>
           <w:szCs w:val="28"/>
         </w:rPr>
-        <w:t>Le</w:t>
-      </w:r>
-      <w:r>
-        <w:rPr>
-          <w:sz w:val="28"/>
-          <w:szCs w:val="28"/>
-        </w:rPr>
-        <w:t xml:space="preserve"> </w:t>
-      </w:r>
-      <w:r>
-        <w:rPr>
-          <w:sz w:val="28"/>
-          <w:szCs w:val="28"/>
-        </w:rPr>
-        <w:t xml:space="preserve">document </w:t>
+        <w:t xml:space="preserve">Le document </w:t>
       </w:r>
       <w:r>
         <w:rPr>
@@ -650,21 +573,7 @@
           <w:sz w:val="28"/>
           <w:szCs w:val="28"/>
         </w:rPr>
-        <w:t>Les i</w:t>
-      </w:r>
-      <w:r>
-        <w:rPr>
-          <w:sz w:val="28"/>
-          <w:szCs w:val="28"/>
-        </w:rPr>
-        <w:t>nformations concernant le lecteur</w:t>
-      </w:r>
-      <w:r>
-        <w:rPr>
-          <w:sz w:val="28"/>
-          <w:szCs w:val="28"/>
-        </w:rPr>
-        <w:t xml:space="preserve"> sont mises à jour. </w:t>
+        <w:t xml:space="preserve">Les informations concernant le lecteur sont mises à jour. </w:t>
       </w:r>
     </w:p>
     <w:p>
@@ -887,14 +796,7 @@
           <w:sz w:val="28"/>
           <w:szCs w:val="28"/>
         </w:rPr>
-        <w:t xml:space="preserve"> si la caution est </w:t>
-      </w:r>
-      <w:r>
-        <w:rPr>
-          <w:sz w:val="28"/>
-          <w:szCs w:val="28"/>
-        </w:rPr>
-        <w:t>nécessaire.</w:t>
+        <w:t xml:space="preserve"> si la caution est nécessaire.</w:t>
       </w:r>
     </w:p>
     <w:p>
@@ -971,15 +873,7 @@
           <w:u w:val="single"/>
         </w:rPr>
         <w:lastRenderedPageBreak/>
-        <w:t xml:space="preserve">Si une caution est </w:t>
-      </w:r>
-      <w:r>
-        <w:rPr>
-          <w:sz w:val="28"/>
-          <w:szCs w:val="28"/>
-          <w:u w:val="single"/>
-        </w:rPr>
-        <w:t>nécessaire</w:t>
+        <w:t>Si une caution est nécessaire</w:t>
       </w:r>
       <w:r>
         <w:rPr>
@@ -1092,7 +986,23 @@
           <w:sz w:val="28"/>
           <w:szCs w:val="28"/>
         </w:rPr>
-        <w:t xml:space="preserve"> est enregistré et une fiche de prêt est enregistré dans le système.  </w:t>
+        <w:t xml:space="preserve"> est enregistré et </w:t>
+      </w:r>
+      <w:bookmarkStart w:id="0" w:name="_GoBack"/>
+      <w:r>
+        <w:rPr>
+          <w:sz w:val="28"/>
+          <w:szCs w:val="28"/>
+        </w:rPr>
+        <w:t xml:space="preserve">une fiche de prêt </w:t>
+      </w:r>
+      <w:bookmarkEnd w:id="0"/>
+      <w:r>
+        <w:rPr>
+          <w:sz w:val="28"/>
+          <w:szCs w:val="28"/>
+        </w:rPr>
+        <w:t xml:space="preserve">est enregistré dans le système.  </w:t>
       </w:r>
     </w:p>
     <w:p>
@@ -1212,47 +1122,7 @@
           <w:szCs w:val="28"/>
           <w:u w:val="single"/>
         </w:rPr>
-        <w:t xml:space="preserve">Si une caution </w:t>
-      </w:r>
-      <w:r>
-        <w:rPr>
-          <w:sz w:val="28"/>
-          <w:szCs w:val="28"/>
-          <w:u w:val="single"/>
-        </w:rPr>
-        <w:t>n’</w:t>
-      </w:r>
-      <w:r>
-        <w:rPr>
-          <w:sz w:val="28"/>
-          <w:szCs w:val="28"/>
-          <w:u w:val="single"/>
-        </w:rPr>
-        <w:t>est</w:t>
-      </w:r>
-      <w:r>
-        <w:rPr>
-          <w:sz w:val="28"/>
-          <w:szCs w:val="28"/>
-          <w:u w:val="single"/>
-        </w:rPr>
-        <w:t xml:space="preserve"> pas</w:t>
-      </w:r>
-      <w:r>
-        <w:rPr>
-          <w:sz w:val="28"/>
-          <w:szCs w:val="28"/>
-          <w:u w:val="single"/>
-        </w:rPr>
-        <w:t xml:space="preserve"> </w:t>
-      </w:r>
-      <w:r>
-        <w:rPr>
-          <w:sz w:val="28"/>
-          <w:szCs w:val="28"/>
-          <w:u w:val="single"/>
-        </w:rPr>
-        <w:t>nécessaire :</w:t>
+        <w:t>Si une caution n’est pas nécessaire :</w:t>
       </w:r>
     </w:p>
     <w:p>
@@ -1282,37 +1152,21 @@
           <w:sz w:val="28"/>
           <w:szCs w:val="28"/>
         </w:rPr>
-        <w:t xml:space="preserve">Le système </w:t>
-      </w:r>
-      <w:r>
-        <w:rPr>
-          <w:sz w:val="28"/>
-          <w:szCs w:val="28"/>
-        </w:rPr>
-        <w:t xml:space="preserve"> a</w:t>
-      </w:r>
-      <w:bookmarkStart w:id="0" w:name="_GoBack"/>
-      <w:bookmarkEnd w:id="0"/>
-      <w:r>
-        <w:rPr>
-          <w:sz w:val="28"/>
-          <w:szCs w:val="28"/>
-        </w:rPr>
-        <w:t>ffiche</w:t>
-      </w:r>
-      <w:r>
-        <w:rPr>
-          <w:sz w:val="28"/>
-          <w:szCs w:val="28"/>
-        </w:rPr>
-        <w:t xml:space="preserve"> le formulaire pour enregistrer un emprunt</w:t>
-      </w:r>
-      <w:r>
-        <w:rPr>
-          <w:sz w:val="28"/>
-          <w:szCs w:val="28"/>
-        </w:rPr>
-        <w:t>.</w:t>
+        <w:t xml:space="preserve">Le </w:t>
+      </w:r>
+      <w:r>
+        <w:rPr>
+          <w:sz w:val="28"/>
+          <w:szCs w:val="28"/>
+        </w:rPr>
+        <w:t>système affiche</w:t>
+      </w:r>
+      <w:r>
+        <w:rPr>
+          <w:sz w:val="28"/>
+          <w:szCs w:val="28"/>
+        </w:rPr>
+        <w:t xml:space="preserve"> le formulaire pour enregistrer un emprunt.</w:t>
       </w:r>
     </w:p>
     <w:p>
@@ -1359,14 +1213,7 @@
           <w:sz w:val="28"/>
           <w:szCs w:val="28"/>
         </w:rPr>
-        <w:t>L’emprunt</w:t>
-      </w:r>
-      <w:r>
-        <w:rPr>
-          <w:sz w:val="28"/>
-          <w:szCs w:val="28"/>
-        </w:rPr>
-        <w:t xml:space="preserve"> est enregistré et une fiche de prêt est enregistré dans le système.  </w:t>
+        <w:t xml:space="preserve">L’emprunt est enregistré et une fiche de prêt est enregistré dans le système.  </w:t>
       </w:r>
     </w:p>
     <w:p>
@@ -1877,14 +1724,7 @@
           <w:sz w:val="28"/>
           <w:szCs w:val="28"/>
         </w:rPr>
-        <w:t xml:space="preserve">changer les coordonnées du </w:t>
-      </w:r>
-      <w:r>
-        <w:rPr>
-          <w:sz w:val="28"/>
-          <w:szCs w:val="28"/>
-        </w:rPr>
-        <w:t>lecteur</w:t>
+        <w:t>changer les coordonnées du lecteur</w:t>
       </w:r>
       <w:r>
         <w:rPr>
@@ -2190,14 +2030,7 @@
           <w:sz w:val="28"/>
           <w:szCs w:val="28"/>
         </w:rPr>
-        <w:t xml:space="preserve">Le bénévole ou l’employé </w:t>
-      </w:r>
-      <w:r>
-        <w:rPr>
-          <w:sz w:val="28"/>
-          <w:szCs w:val="28"/>
-        </w:rPr>
-        <w:t>suspend sa saisie de l’emprunt.</w:t>
+        <w:t>Le bénévole ou l’employé suspend sa saisie de l’emprunt.</w:t>
       </w:r>
     </w:p>
     <w:p>
@@ -2245,21 +2078,7 @@
           <w:sz w:val="28"/>
           <w:szCs w:val="28"/>
         </w:rPr>
-        <w:t xml:space="preserve"> </w:t>
-      </w:r>
-      <w:r>
-        <w:rPr>
-          <w:sz w:val="28"/>
-          <w:szCs w:val="28"/>
-        </w:rPr>
-        <w:t>Un</w:t>
-      </w:r>
-      <w:r>
-        <w:rPr>
-          <w:sz w:val="28"/>
-          <w:szCs w:val="28"/>
-        </w:rPr>
-        <w:t xml:space="preserve"> document a été perdu ou volé</w:t>
+        <w:t xml:space="preserve"> Un document a été perdu ou volé</w:t>
       </w:r>
     </w:p>
     <w:p>
@@ -2299,14 +2118,7 @@
           <w:sz w:val="28"/>
           <w:szCs w:val="28"/>
         </w:rPr>
-        <w:t>L’employé</w:t>
-      </w:r>
-      <w:r>
-        <w:rPr>
-          <w:sz w:val="28"/>
-          <w:szCs w:val="28"/>
-        </w:rPr>
-        <w:t xml:space="preserve"> mettre hors service le document.</w:t>
+        <w:t>L’employé mettre hors service le document.</w:t>
       </w:r>
     </w:p>
     <w:p>
@@ -2450,14 +2262,7 @@
           <w:sz w:val="28"/>
           <w:szCs w:val="28"/>
         </w:rPr>
-        <w:t xml:space="preserve">Le bénévole ou </w:t>
-      </w:r>
-      <w:r>
-        <w:rPr>
-          <w:sz w:val="28"/>
-          <w:szCs w:val="28"/>
-        </w:rPr>
-        <w:t xml:space="preserve">l’employé </w:t>
+        <w:t xml:space="preserve">Le bénévole ou l’employé </w:t>
       </w:r>
       <w:r>
         <w:rPr>

</xml_diff>